<commit_message>
final push for report
</commit_message>
<xml_diff>
--- a/Gr9_FinalReport.docx
+++ b/Gr9_FinalReport.docx
@@ -397,7 +397,13 @@
         <w:t xml:space="preserve"> </w:t>
       </w:r>
       <w:r>
-        <w:t>The goal of this lab was to build an audio application that performs</w:t>
+        <w:t xml:space="preserve">The goal of this </w:t>
+      </w:r>
+      <w:r>
+        <w:t>project</w:t>
+      </w:r>
+      <w:r>
+        <w:t xml:space="preserve"> was to build an audio application that performs</w:t>
       </w:r>
       <w:r>
         <w:t xml:space="preserve"> </w:t>
@@ -799,7 +805,10 @@
         <w:t>Quad-SPI</w:t>
       </w:r>
       <w:r>
-        <w:t>, MATLAB</w:t>
+        <w:t>, MATLA</w:t>
+      </w:r>
+      <w:r>
+        <w:t>B, BSS</w:t>
       </w:r>
     </w:p>
     <w:p>
@@ -2089,7 +2098,19 @@
         <w:rPr>
           <w:lang w:val="en-CA"/>
         </w:rPr>
-        <w:t xml:space="preserve"> Knowing that there is only 1 MB of flash memory and 128 kB of SRAM available in the MCU, we had to think about alternatives for storing the samples</w:t>
+        <w:t xml:space="preserve"> Knowing that there is only 1 MB of </w:t>
+      </w:r>
+      <w:r>
+        <w:rPr>
+          <w:lang w:val="en-CA"/>
+        </w:rPr>
+        <w:t xml:space="preserve">onboard </w:t>
+      </w:r>
+      <w:r>
+        <w:rPr>
+          <w:lang w:val="en-CA"/>
+        </w:rPr>
+        <w:t>flash memory and 128 kB of SRAM available in the MCU, we had to think about alternatives for storing the samples</w:t>
       </w:r>
       <w:r>
         <w:rPr>
@@ -2346,7 +2367,13 @@
         <w:t xml:space="preserve"> </w:t>
       </w:r>
       <w:r>
-        <w:t xml:space="preserve">Due to the vectorized nature of the latter algorithm, extensive use of the CMSIS-DSP library </w:t>
+        <w:t>Due to the vectorized nature of th</w:t>
+      </w:r>
+      <w:r>
+        <w:t xml:space="preserve">is </w:t>
+      </w:r>
+      <w:r>
+        <w:t xml:space="preserve">algorithm, extensive use of the CMSIS-DSP library </w:t>
       </w:r>
       <w:r>
         <w:t xml:space="preserve">was sought </w:t>
@@ -2396,7 +2423,13 @@
         <w:t xml:space="preserve"> which includes</w:t>
       </w:r>
       <w:r>
-        <w:t xml:space="preserve"> determining the eigenvectors and eigenvalues of the signal samples to set up the matrix for </w:t>
+        <w:t xml:space="preserve"> determining the eigenvectors and eigenvalues of the signal samples to set up the</w:t>
+      </w:r>
+      <w:r>
+        <w:t xml:space="preserve"> data</w:t>
+      </w:r>
+      <w:r>
+        <w:t xml:space="preserve"> matrix for </w:t>
       </w:r>
       <w:proofErr w:type="spellStart"/>
       <w:r>
@@ -2838,19 +2871,31 @@
         <w:rPr>
           <w:lang w:val="en-CA"/>
         </w:rPr>
+        <w:t xml:space="preserve"> we</w:t>
+      </w:r>
+      <w:r>
+        <w:rPr>
+          <w:lang w:val="en-CA"/>
+        </w:rPr>
         <w:t xml:space="preserve"> </w:t>
       </w:r>
       <w:r>
         <w:rPr>
           <w:lang w:val="en-CA"/>
         </w:rPr>
-        <w:t>used to verify the implementation</w:t>
-      </w:r>
-      <w:r>
-        <w:rPr>
-          <w:lang w:val="en-CA"/>
-        </w:rPr>
-        <w:t xml:space="preserve"> in depth</w:t>
+        <w:t xml:space="preserve">used to verify </w:t>
+      </w:r>
+      <w:r>
+        <w:rPr>
+          <w:lang w:val="en-CA"/>
+        </w:rPr>
+        <w:t>our</w:t>
+      </w:r>
+      <w:r>
+        <w:rPr>
+          <w:lang w:val="en-CA"/>
+        </w:rPr>
+        <w:t xml:space="preserve"> implementation</w:t>
       </w:r>
       <w:r>
         <w:rPr>
@@ -3131,7 +3176,25 @@
         <w:rPr>
           <w:lang w:val="en-CA"/>
         </w:rPr>
-        <w:t>returns sin(angle) sample with a value in range [-1,1]. Moreover, we were required to sample the sine wave at 16</w:t>
+        <w:t>returns</w:t>
+      </w:r>
+      <w:r>
+        <w:rPr>
+          <w:lang w:val="en-CA"/>
+        </w:rPr>
+        <w:t xml:space="preserve"> a sample of the sine amplitude </w:t>
+      </w:r>
+      <w:r>
+        <w:rPr>
+          <w:lang w:val="en-CA"/>
+        </w:rPr>
+        <w:t xml:space="preserve">at that angle, </w:t>
+      </w:r>
+      <w:r>
+        <w:rPr>
+          <w:lang w:val="en-CA"/>
+        </w:rPr>
+        <w:t>with a value in range [-1,1]. Moreover, we were required to sample the sine wave at 16</w:t>
       </w:r>
       <w:r>
         <w:rPr>
@@ -3739,7 +3802,7 @@
         <w:t xml:space="preserve"> in the range [</w:t>
       </w:r>
       <w:r>
-        <w:t>0</w:t>
+        <w:t>-1</w:t>
       </w:r>
       <w:r>
         <w:t>,1].</w:t>
@@ -4217,7 +4280,23 @@
           <w:sz w:val="19"/>
           <w:szCs w:val="19"/>
         </w:rPr>
-        <w:t xml:space="preserve">. As the implementation of the C algorithm proved to be too time-consuming using the CMSIS-DSP library, we opted to send the samples to MATLAB using the UART serial interface. To do this, we used the provided code containing the MATLAB implementation of the </w:t>
+        <w:t xml:space="preserve">. </w:t>
+      </w:r>
+      <w:r>
+        <w:rPr>
+          <w:rFonts w:eastAsia="Times New Roman"/>
+          <w:sz w:val="19"/>
+          <w:szCs w:val="19"/>
+        </w:rPr>
+        <w:t xml:space="preserve">As stated before, due to the issue faced with </w:t>
+      </w:r>
+      <w:r>
+        <w:rPr>
+          <w:rFonts w:eastAsia="Times New Roman"/>
+          <w:sz w:val="19"/>
+          <w:szCs w:val="19"/>
+        </w:rPr>
+        <w:t xml:space="preserve">the implementation of the C algorithm using the CMSIS-DSP library, we opted to send the samples to MATLAB using the UART serial interface. To do this, we used the provided code containing the MATLAB implementation of the </w:t>
       </w:r>
       <w:proofErr w:type="spellStart"/>
       <w:r>
@@ -4298,6 +4377,14 @@
           <w:sz w:val="19"/>
           <w:szCs w:val="19"/>
         </w:rPr>
+        <w:t xml:space="preserve"> is</w:t>
+      </w:r>
+      <w:r>
+        <w:rPr>
+          <w:rFonts w:eastAsia="Times New Roman"/>
+          <w:sz w:val="19"/>
+          <w:szCs w:val="19"/>
+        </w:rPr>
         <w:t xml:space="preserve"> the default variable type in MATLAB</w:t>
       </w:r>
       <w:r>
@@ -4505,7 +4592,7 @@
           <w:sz w:val="19"/>
           <w:szCs w:val="19"/>
         </w:rPr>
-        <w:t xml:space="preserve">amplitude of the signals </w:t>
+        <w:t>amplitude</w:t>
       </w:r>
       <w:r>
         <w:rPr>
@@ -4513,15 +4600,17 @@
           <w:sz w:val="19"/>
           <w:szCs w:val="19"/>
         </w:rPr>
-        <w:t>were</w:t>
-      </w:r>
+        <w:t>s</w:t>
+      </w:r>
+      <w:bookmarkStart w:id="0" w:name="_GoBack"/>
+      <w:bookmarkEnd w:id="0"/>
       <w:r>
         <w:rPr>
           <w:rFonts w:eastAsia="Times New Roman"/>
           <w:sz w:val="19"/>
           <w:szCs w:val="19"/>
         </w:rPr>
-        <w:t xml:space="preserve"> not necessarily [-1,1]</w:t>
+        <w:t xml:space="preserve"> of the signals </w:t>
       </w:r>
       <w:r>
         <w:rPr>
@@ -4529,7 +4618,7 @@
           <w:sz w:val="19"/>
           <w:szCs w:val="19"/>
         </w:rPr>
-        <w:t xml:space="preserve">, we had to determine </w:t>
+        <w:t>were</w:t>
       </w:r>
       <w:r>
         <w:rPr>
@@ -4537,7 +4626,7 @@
           <w:sz w:val="19"/>
           <w:szCs w:val="19"/>
         </w:rPr>
-        <w:t>the max and min for each signal</w:t>
+        <w:t xml:space="preserve"> not necessarily [-1,1]</w:t>
       </w:r>
       <w:r>
         <w:rPr>
@@ -4545,7 +4634,7 @@
           <w:sz w:val="19"/>
           <w:szCs w:val="19"/>
         </w:rPr>
-        <w:t xml:space="preserve">, </w:t>
+        <w:t xml:space="preserve">, we had to determine </w:t>
       </w:r>
       <w:r>
         <w:rPr>
@@ -4553,7 +4642,7 @@
           <w:sz w:val="19"/>
           <w:szCs w:val="19"/>
         </w:rPr>
-        <w:t xml:space="preserve">to </w:t>
+        <w:t>the max and min for each signal</w:t>
       </w:r>
       <w:r>
         <w:rPr>
@@ -4561,7 +4650,7 @@
           <w:sz w:val="19"/>
           <w:szCs w:val="19"/>
         </w:rPr>
-        <w:t xml:space="preserve">identify their amplitude and be able to map them to 8-bit integers. </w:t>
+        <w:t xml:space="preserve">, </w:t>
       </w:r>
       <w:r>
         <w:rPr>
@@ -4569,7 +4658,7 @@
           <w:sz w:val="19"/>
           <w:szCs w:val="19"/>
         </w:rPr>
-        <w:t>To transmit these samples over UART back to the MCU, we first scale</w:t>
+        <w:t xml:space="preserve">to </w:t>
       </w:r>
       <w:r>
         <w:rPr>
@@ -4577,7 +4666,7 @@
           <w:sz w:val="19"/>
           <w:szCs w:val="19"/>
         </w:rPr>
-        <w:t>d</w:t>
+        <w:t xml:space="preserve">identify their amplitude and be able to map them to 8-bit integers. </w:t>
       </w:r>
       <w:r>
         <w:rPr>
@@ -4585,7 +4674,7 @@
           <w:sz w:val="19"/>
           <w:szCs w:val="19"/>
         </w:rPr>
-        <w:t xml:space="preserve"> them to [0, 255] range to be able to fit within 8-bit </w:t>
+        <w:t>To transmit these samples over UART back to the MCU, we scale</w:t>
       </w:r>
       <w:r>
         <w:rPr>
@@ -4593,7 +4682,7 @@
           <w:sz w:val="19"/>
           <w:szCs w:val="19"/>
         </w:rPr>
-        <w:t>unsigned integers</w:t>
+        <w:t>d</w:t>
       </w:r>
       <w:r>
         <w:rPr>
@@ -4601,7 +4690,7 @@
           <w:sz w:val="19"/>
           <w:szCs w:val="19"/>
         </w:rPr>
-        <w:t xml:space="preserve"> (as they were initially sent)</w:t>
+        <w:t xml:space="preserve"> them to [0, 255] range to be able to fit within 8-bit </w:t>
       </w:r>
       <w:r>
         <w:rPr>
@@ -4609,7 +4698,7 @@
           <w:sz w:val="19"/>
           <w:szCs w:val="19"/>
         </w:rPr>
-        <w:t>. We then initiate</w:t>
+        <w:t>unsigned integers</w:t>
       </w:r>
       <w:r>
         <w:rPr>
@@ -4617,7 +4706,7 @@
           <w:sz w:val="19"/>
           <w:szCs w:val="19"/>
         </w:rPr>
-        <w:t>d</w:t>
+        <w:t xml:space="preserve"> (as they were initially sent)</w:t>
       </w:r>
       <w:r>
         <w:rPr>
@@ -4625,7 +4714,7 @@
           <w:sz w:val="19"/>
           <w:szCs w:val="19"/>
         </w:rPr>
-        <w:t xml:space="preserve"> the transfer of the data, </w:t>
+        <w:t>. We then initiate</w:t>
       </w:r>
       <w:r>
         <w:rPr>
@@ -4633,7 +4722,7 @@
           <w:sz w:val="19"/>
           <w:szCs w:val="19"/>
         </w:rPr>
-        <w:t xml:space="preserve">by </w:t>
+        <w:t>d</w:t>
       </w:r>
       <w:r>
         <w:rPr>
@@ -4641,7 +4730,7 @@
           <w:sz w:val="19"/>
           <w:szCs w:val="19"/>
         </w:rPr>
-        <w:t>sending a sample of each signal</w:t>
+        <w:t xml:space="preserve"> the transfer of the data, </w:t>
       </w:r>
       <w:r>
         <w:rPr>
@@ -4649,7 +4738,7 @@
           <w:sz w:val="19"/>
           <w:szCs w:val="19"/>
         </w:rPr>
-        <w:t xml:space="preserve"> sequentially</w:t>
+        <w:t xml:space="preserve">by </w:t>
       </w:r>
       <w:r>
         <w:rPr>
@@ -4657,7 +4746,7 @@
           <w:sz w:val="19"/>
           <w:szCs w:val="19"/>
         </w:rPr>
-        <w:t>. At the receiving end, the samples can</w:t>
+        <w:t>sending a sample of each signal</w:t>
       </w:r>
       <w:r>
         <w:rPr>
@@ -4665,7 +4754,7 @@
           <w:sz w:val="19"/>
           <w:szCs w:val="19"/>
         </w:rPr>
-        <w:t xml:space="preserve"> </w:t>
+        <w:t xml:space="preserve"> sequentially</w:t>
       </w:r>
       <w:r>
         <w:rPr>
@@ -4673,7 +4762,7 @@
           <w:sz w:val="19"/>
           <w:szCs w:val="19"/>
         </w:rPr>
-        <w:t xml:space="preserve">immediately be stored in the QSPI external </w:t>
+        <w:t xml:space="preserve">. At the receiving end, the samples </w:t>
       </w:r>
       <w:r>
         <w:rPr>
@@ -4681,7 +4770,7 @@
           <w:sz w:val="19"/>
           <w:szCs w:val="19"/>
         </w:rPr>
-        <w:t>f</w:t>
+        <w:t>were</w:t>
       </w:r>
       <w:r>
         <w:rPr>
@@ -4689,7 +4778,7 @@
           <w:sz w:val="19"/>
           <w:szCs w:val="19"/>
         </w:rPr>
-        <w:t xml:space="preserve">lash memory, as the QSPI memory is byte-addressable and the samples are 8-bit values. </w:t>
+        <w:t xml:space="preserve"> </w:t>
       </w:r>
       <w:r>
         <w:rPr>
@@ -4697,7 +4786,7 @@
           <w:sz w:val="19"/>
           <w:szCs w:val="19"/>
         </w:rPr>
-        <w:t>Therefore</w:t>
+        <w:t xml:space="preserve">immediately stored in the QSPI external </w:t>
       </w:r>
       <w:r>
         <w:rPr>
@@ -4705,7 +4794,144 @@
           <w:sz w:val="19"/>
           <w:szCs w:val="19"/>
         </w:rPr>
+        <w:t>f</w:t>
+      </w:r>
+      <w:r>
+        <w:rPr>
+          <w:rFonts w:eastAsia="Times New Roman"/>
+          <w:sz w:val="19"/>
+          <w:szCs w:val="19"/>
+        </w:rPr>
+        <w:t xml:space="preserve">lash memory, as the QSPI memory is byte-addressable and the samples are 8-bit values. </w:t>
+      </w:r>
+      <w:r>
+        <w:rPr>
+          <w:rFonts w:eastAsia="Times New Roman"/>
+          <w:sz w:val="19"/>
+          <w:szCs w:val="19"/>
+        </w:rPr>
+        <w:t>Therefore</w:t>
+      </w:r>
+      <w:r>
+        <w:rPr>
+          <w:rFonts w:eastAsia="Times New Roman"/>
+          <w:sz w:val="19"/>
+          <w:szCs w:val="19"/>
+        </w:rPr>
         <w:t>, it is simply a matter of storing each sample in sequential addresses.</w:t>
+      </w:r>
+      <w:r>
+        <w:rPr>
+          <w:rFonts w:eastAsia="Times New Roman"/>
+          <w:sz w:val="19"/>
+          <w:szCs w:val="19"/>
+        </w:rPr>
+        <w:t xml:space="preserve"> </w:t>
+      </w:r>
+      <w:r>
+        <w:rPr>
+          <w:rFonts w:eastAsia="Times New Roman"/>
+          <w:sz w:val="19"/>
+          <w:szCs w:val="19"/>
+        </w:rPr>
+        <w:t xml:space="preserve">Fig. 4 shows the input </w:t>
+      </w:r>
+      <w:r>
+        <w:t>x</w:t>
+      </w:r>
+      <w:r>
+        <w:rPr>
+          <w:vertAlign w:val="subscript"/>
+        </w:rPr>
+        <w:t>1</w:t>
+      </w:r>
+      <w:r>
+        <w:t>(t) and x</w:t>
+      </w:r>
+      <w:r>
+        <w:rPr>
+          <w:vertAlign w:val="subscript"/>
+        </w:rPr>
+        <w:t>2</w:t>
+      </w:r>
+      <w:r>
+        <w:t xml:space="preserve">(t) </w:t>
+      </w:r>
+      <w:r>
+        <w:rPr>
+          <w:rFonts w:eastAsia="Times New Roman"/>
+          <w:sz w:val="19"/>
+          <w:szCs w:val="19"/>
+        </w:rPr>
+        <w:t xml:space="preserve">and output </w:t>
+      </w:r>
+      <w:r>
+        <w:t>u</w:t>
+      </w:r>
+      <w:r>
+        <w:rPr>
+          <w:vertAlign w:val="subscript"/>
+        </w:rPr>
+        <w:t>1</w:t>
+      </w:r>
+      <w:r>
+        <w:t>(t) and u</w:t>
+      </w:r>
+      <w:r>
+        <w:rPr>
+          <w:vertAlign w:val="subscript"/>
+        </w:rPr>
+        <w:t>2</w:t>
+      </w:r>
+      <w:r>
+        <w:t>(t) s</w:t>
+      </w:r>
+      <w:r>
+        <w:rPr>
+          <w:rFonts w:eastAsia="Times New Roman"/>
+          <w:sz w:val="19"/>
+          <w:szCs w:val="19"/>
+        </w:rPr>
+        <w:t xml:space="preserve">ignals of the </w:t>
+      </w:r>
+      <w:proofErr w:type="spellStart"/>
+      <w:r>
+        <w:rPr>
+          <w:rFonts w:eastAsia="Times New Roman"/>
+          <w:sz w:val="19"/>
+          <w:szCs w:val="19"/>
+        </w:rPr>
+        <w:t>FastICA</w:t>
+      </w:r>
+      <w:proofErr w:type="spellEnd"/>
+      <w:r>
+        <w:rPr>
+          <w:rFonts w:eastAsia="Times New Roman"/>
+          <w:sz w:val="19"/>
+          <w:szCs w:val="19"/>
+        </w:rPr>
+        <w:t xml:space="preserve"> algorithm.  The signals </w:t>
+      </w:r>
+      <w:r>
+        <w:t>u</w:t>
+      </w:r>
+      <w:r>
+        <w:rPr>
+          <w:vertAlign w:val="subscript"/>
+        </w:rPr>
+        <w:t>1</w:t>
+      </w:r>
+      <w:r>
+        <w:t>(t) and u</w:t>
+      </w:r>
+      <w:r>
+        <w:rPr>
+          <w:vertAlign w:val="subscript"/>
+        </w:rPr>
+        <w:t>2</w:t>
+      </w:r>
+      <w:r>
+        <w:t>(t) represent the unmixed signals before being mapped to 8-bit and send to UART.</w:t>
       </w:r>
     </w:p>
     <w:p>
@@ -4923,7 +5149,16 @@
         <w:t>)</w:t>
       </w:r>
       <w:r>
-        <w:t>, except the timeout. The timeout for the Receive was set to 3</w:t>
+        <w:t xml:space="preserve">, except </w:t>
+      </w:r>
+      <w:r>
+        <w:t xml:space="preserve">for </w:t>
+      </w:r>
+      <w:r>
+        <w:t xml:space="preserve">the timeout. The timeout for the Receive was set to </w:t>
+      </w:r>
+      <w:r>
+        <w:t>3</w:t>
       </w:r>
       <w:r>
         <w:t>,</w:t>
@@ -4935,7 +5170,13 @@
         <w:t>,</w:t>
       </w:r>
       <w:r>
-        <w:t xml:space="preserve">000. The timeout was set to </w:t>
+        <w:t>000.</w:t>
+      </w:r>
+      <w:r>
+        <w:t xml:space="preserve"> It</w:t>
+      </w:r>
+      <w:r>
+        <w:t xml:space="preserve"> was set to </w:t>
       </w:r>
       <w:r>
         <w:t>this number</w:t>
@@ -4964,7 +5205,10 @@
         <w:t xml:space="preserve"> and</w:t>
       </w:r>
       <w:r>
-        <w:t xml:space="preserve"> transmit the unmixed signals back over UART.</w:t>
+        <w:t xml:space="preserve"> </w:t>
+      </w:r>
+      <w:r>
+        <w:t>to start the UART data transfer.</w:t>
       </w:r>
       <w:r>
         <w:t xml:space="preserve"> </w:t>
@@ -5021,7 +5265,13 @@
         <w:t xml:space="preserve"> of a lot of memory</w:t>
       </w:r>
       <w:r>
-        <w:t>, meaning</w:t>
+        <w:t xml:space="preserve">, </w:t>
+      </w:r>
+      <w:r>
+        <w:t xml:space="preserve">namely 64-Mbit, </w:t>
+      </w:r>
+      <w:r>
+        <w:t>meaning</w:t>
       </w:r>
       <w:r>
         <w:t xml:space="preserve"> that we would not run into </w:t>
@@ -5137,266 +5387,10 @@
         <w:t>MATLAB</w:t>
       </w:r>
       <w:r>
-        <w:t>,</w:t>
-      </w:r>
-      <w:r>
-        <w:t xml:space="preserve"> and to do so, we needed to store </w:t>
-      </w:r>
-      <w:r>
-        <w:t>32</w:t>
-      </w:r>
-      <w:r>
-        <w:t>,</w:t>
-      </w:r>
-      <w:r>
-        <w:t>000 samples</w:t>
-      </w:r>
-      <w:r>
-        <w:t xml:space="preserve"> of 1 byte</w:t>
-      </w:r>
-      <w:r>
-        <w:t xml:space="preserve">. </w:t>
-      </w:r>
-    </w:p>
-    <w:p>
-      <w:pPr>
-        <w:ind w:firstLine="288"/>
-        <w:jc w:val="both"/>
-        <w:rPr>
-          <w:lang w:val="en-CA"/>
-        </w:rPr>
-      </w:pPr>
-      <w:r>
-        <w:t xml:space="preserve">To use the QSPI memory, first it </w:t>
-      </w:r>
-      <w:r>
-        <w:rPr>
-          <w:lang w:val="en-CA"/>
-        </w:rPr>
-        <w:t>was initialized using the BSP</w:t>
-      </w:r>
-      <w:r>
-        <w:rPr>
-          <w:u w:val="single"/>
-          <w:lang w:val="en-CA"/>
-        </w:rPr>
-        <w:t>_</w:t>
-      </w:r>
-      <w:r>
-        <w:rPr>
-          <w:lang w:val="en-CA"/>
-        </w:rPr>
-        <w:t>QSPI</w:t>
-      </w:r>
-      <w:r>
-        <w:rPr>
-          <w:u w:val="single"/>
-          <w:lang w:val="en-CA"/>
-        </w:rPr>
-        <w:t>_</w:t>
-      </w:r>
-      <w:r>
-        <w:rPr>
-          <w:lang w:val="en-CA"/>
-        </w:rPr>
-        <w:t>Init, and then the flash chip was cleared using BSP</w:t>
-      </w:r>
-      <w:r>
-        <w:rPr>
-          <w:u w:val="single"/>
-          <w:lang w:val="en-CA"/>
-        </w:rPr>
-        <w:t>_</w:t>
-      </w:r>
-      <w:r>
-        <w:rPr>
-          <w:lang w:val="en-CA"/>
-        </w:rPr>
-        <w:t>QSPI</w:t>
-      </w:r>
-      <w:r>
-        <w:rPr>
-          <w:u w:val="single"/>
-          <w:lang w:val="en-CA"/>
-        </w:rPr>
-        <w:t>_</w:t>
-      </w:r>
-      <w:r>
-        <w:rPr>
-          <w:lang w:val="en-CA"/>
-        </w:rPr>
-        <w:t>Erase</w:t>
-      </w:r>
-      <w:r>
-        <w:rPr>
-          <w:u w:val="single"/>
-          <w:lang w:val="en-CA"/>
-        </w:rPr>
-        <w:t>_</w:t>
-      </w:r>
-      <w:r>
-        <w:rPr>
-          <w:lang w:val="en-CA"/>
-        </w:rPr>
-        <w:t>Chip. The function BSP</w:t>
-      </w:r>
-      <w:r>
-        <w:rPr>
-          <w:u w:val="single"/>
-          <w:lang w:val="en-CA"/>
-        </w:rPr>
-        <w:t>_</w:t>
-      </w:r>
-      <w:r>
-        <w:rPr>
-          <w:lang w:val="en-CA"/>
-        </w:rPr>
-        <w:t>QSP</w:t>
-      </w:r>
-      <w:r>
-        <w:rPr>
-          <w:u w:val="single"/>
-          <w:lang w:val="en-CA"/>
-        </w:rPr>
-        <w:t>_</w:t>
-      </w:r>
-      <w:r>
-        <w:rPr>
-          <w:lang w:val="en-CA"/>
-        </w:rPr>
-        <w:t>Write</w:t>
-      </w:r>
-      <w:r>
-        <w:rPr>
-          <w:lang w:val="en-CA"/>
-        </w:rPr>
-        <w:t xml:space="preserve"> [</w:t>
-      </w:r>
-      <w:r>
-        <w:rPr>
-          <w:lang w:val="en-CA"/>
-        </w:rPr>
-        <w:t>7</w:t>
-      </w:r>
-      <w:r>
-        <w:rPr>
-          <w:lang w:val="en-CA"/>
-        </w:rPr>
-        <w:t>]</w:t>
-      </w:r>
-      <w:r>
-        <w:rPr>
-          <w:lang w:val="en-CA"/>
-        </w:rPr>
-        <w:t xml:space="preserve"> was used to write to the flash, which takes in 3 parameters; a pointer to data to be written, the starting address and the number of elements to be written (in bytes). In our case, since the samples are written one at a time, the number of elements is set to 1 and the pointer to data is simply the address of the variable which holds the sample to be written</w:t>
-      </w:r>
-      <w:r>
-        <w:rPr>
-          <w:lang w:val="en-CA"/>
-        </w:rPr>
-        <w:t xml:space="preserve"> to.</w:t>
-      </w:r>
-      <w:r>
-        <w:rPr>
-          <w:lang w:val="en-CA"/>
-        </w:rPr>
+        <w:t>.</w:t>
+      </w:r>
+      <w:r>
         <w:t xml:space="preserve"> </w:t>
-      </w:r>
-      <w:r>
-        <w:rPr>
-          <w:lang w:val="en-CA"/>
-        </w:rPr>
-        <w:t xml:space="preserve">As UART </w:t>
-      </w:r>
-      <w:r>
-        <w:rPr>
-          <w:lang w:val="en-CA"/>
-        </w:rPr>
-        <w:t xml:space="preserve">transmitted </w:t>
-      </w:r>
-      <w:r>
-        <w:rPr>
-          <w:lang w:val="en-CA"/>
-        </w:rPr>
-        <w:t>8</w:t>
-      </w:r>
-      <w:r>
-        <w:rPr>
-          <w:lang w:val="en-CA"/>
-        </w:rPr>
-        <w:t>-</w:t>
-      </w:r>
-      <w:r>
-        <w:rPr>
-          <w:lang w:val="en-CA"/>
-        </w:rPr>
-        <w:t xml:space="preserve">bit </w:t>
-      </w:r>
-      <w:r>
-        <w:rPr>
-          <w:lang w:val="en-CA"/>
-        </w:rPr>
-        <w:t>characters</w:t>
-      </w:r>
-      <w:r>
-        <w:rPr>
-          <w:lang w:val="en-CA"/>
-        </w:rPr>
-        <w:t>,</w:t>
-      </w:r>
-      <w:r>
-        <w:rPr>
-          <w:lang w:val="en-CA"/>
-        </w:rPr>
-        <w:t xml:space="preserve"> each sample was able to fit into exactly one </w:t>
-      </w:r>
-      <w:r>
-        <w:rPr>
-          <w:lang w:val="en-CA"/>
-        </w:rPr>
-        <w:t>address</w:t>
-      </w:r>
-      <w:r>
-        <w:rPr>
-          <w:lang w:val="en-CA"/>
-        </w:rPr>
-        <w:t xml:space="preserve"> in the QSPI memory. </w:t>
-      </w:r>
-      <w:r>
-        <w:rPr>
-          <w:lang w:val="en-CA"/>
-        </w:rPr>
-        <w:t>T</w:t>
-      </w:r>
-      <w:r>
-        <w:rPr>
-          <w:lang w:val="en-CA"/>
-        </w:rPr>
-        <w:t>he samples of the first unmixed sine wave are stored from address 0 to 15</w:t>
-      </w:r>
-      <w:r>
-        <w:rPr>
-          <w:lang w:val="en-CA"/>
-        </w:rPr>
-        <w:t>,</w:t>
-      </w:r>
-      <w:r>
-        <w:rPr>
-          <w:lang w:val="en-CA"/>
-        </w:rPr>
-        <w:t>999. For the second sine wave, the samples were stored at address 16000 to 31999</w:t>
-      </w:r>
-      <w:r>
-        <w:rPr>
-          <w:lang w:val="en-CA"/>
-        </w:rPr>
-        <w:t>, which is byte addressable</w:t>
-      </w:r>
-      <w:r>
-        <w:rPr>
-          <w:lang w:val="en-CA"/>
-        </w:rPr>
-        <w:t>.</w:t>
       </w:r>
     </w:p>
     <w:p>
@@ -5414,6 +5408,345 @@
     <w:p>
       <w:pPr>
         <w:spacing w:after="120" w:line="228" w:lineRule="auto"/>
+        <w:ind w:firstLine="288"/>
+        <w:jc w:val="both"/>
+        <w:rPr>
+          <w:lang w:val="en-CA"/>
+        </w:rPr>
+      </w:pPr>
+      <w:r>
+        <w:t>To use the QSPI memory,</w:t>
+      </w:r>
+      <w:r>
+        <w:t xml:space="preserve"> it was first </w:t>
+      </w:r>
+      <w:r>
+        <w:rPr>
+          <w:lang w:val="en-CA"/>
+        </w:rPr>
+        <w:t>initialized using the BSP</w:t>
+      </w:r>
+      <w:r>
+        <w:rPr>
+          <w:u w:val="single"/>
+          <w:lang w:val="en-CA"/>
+        </w:rPr>
+        <w:t>_</w:t>
+      </w:r>
+      <w:r>
+        <w:rPr>
+          <w:lang w:val="en-CA"/>
+        </w:rPr>
+        <w:t>QSPI</w:t>
+      </w:r>
+      <w:r>
+        <w:rPr>
+          <w:u w:val="single"/>
+          <w:lang w:val="en-CA"/>
+        </w:rPr>
+        <w:t>_</w:t>
+      </w:r>
+      <w:proofErr w:type="gramStart"/>
+      <w:r>
+        <w:rPr>
+          <w:lang w:val="en-CA"/>
+        </w:rPr>
+        <w:t>Init</w:t>
+      </w:r>
+      <w:r>
+        <w:rPr>
+          <w:lang w:val="en-CA"/>
+        </w:rPr>
+        <w:t>(</w:t>
+      </w:r>
+      <w:proofErr w:type="gramEnd"/>
+      <w:r>
+        <w:rPr>
+          <w:lang w:val="en-CA"/>
+        </w:rPr>
+        <w:t>) function</w:t>
+      </w:r>
+      <w:r>
+        <w:rPr>
+          <w:lang w:val="en-CA"/>
+        </w:rPr>
+        <w:t>, and then the flash chip was cleared using BSP</w:t>
+      </w:r>
+      <w:r>
+        <w:rPr>
+          <w:u w:val="single"/>
+          <w:lang w:val="en-CA"/>
+        </w:rPr>
+        <w:t>_</w:t>
+      </w:r>
+      <w:r>
+        <w:rPr>
+          <w:lang w:val="en-CA"/>
+        </w:rPr>
+        <w:t>QSPI</w:t>
+      </w:r>
+      <w:r>
+        <w:rPr>
+          <w:u w:val="single"/>
+          <w:lang w:val="en-CA"/>
+        </w:rPr>
+        <w:t>_</w:t>
+      </w:r>
+      <w:r>
+        <w:rPr>
+          <w:lang w:val="en-CA"/>
+        </w:rPr>
+        <w:t>Erase</w:t>
+      </w:r>
+      <w:r>
+        <w:rPr>
+          <w:u w:val="single"/>
+          <w:lang w:val="en-CA"/>
+        </w:rPr>
+        <w:t>_</w:t>
+      </w:r>
+      <w:r>
+        <w:rPr>
+          <w:lang w:val="en-CA"/>
+        </w:rPr>
+        <w:t>Chip</w:t>
+      </w:r>
+      <w:r>
+        <w:rPr>
+          <w:lang w:val="en-CA"/>
+        </w:rPr>
+        <w:t>()</w:t>
+      </w:r>
+      <w:r>
+        <w:rPr>
+          <w:lang w:val="en-CA"/>
+        </w:rPr>
+        <w:t>. The function BSP</w:t>
+      </w:r>
+      <w:r>
+        <w:rPr>
+          <w:u w:val="single"/>
+          <w:lang w:val="en-CA"/>
+        </w:rPr>
+        <w:t>_</w:t>
+      </w:r>
+      <w:r>
+        <w:rPr>
+          <w:lang w:val="en-CA"/>
+        </w:rPr>
+        <w:t>QSP</w:t>
+      </w:r>
+      <w:r>
+        <w:rPr>
+          <w:u w:val="single"/>
+          <w:lang w:val="en-CA"/>
+        </w:rPr>
+        <w:t>_</w:t>
+      </w:r>
+      <w:proofErr w:type="gramStart"/>
+      <w:r>
+        <w:rPr>
+          <w:lang w:val="en-CA"/>
+        </w:rPr>
+        <w:t>Write</w:t>
+      </w:r>
+      <w:r>
+        <w:rPr>
+          <w:lang w:val="en-CA"/>
+        </w:rPr>
+        <w:t>(</w:t>
+      </w:r>
+      <w:proofErr w:type="gramEnd"/>
+      <w:r>
+        <w:rPr>
+          <w:lang w:val="en-CA"/>
+        </w:rPr>
+        <w:t>)</w:t>
+      </w:r>
+      <w:r>
+        <w:rPr>
+          <w:lang w:val="en-CA"/>
+        </w:rPr>
+        <w:t xml:space="preserve"> [</w:t>
+      </w:r>
+      <w:r>
+        <w:rPr>
+          <w:lang w:val="en-CA"/>
+        </w:rPr>
+        <w:t>7</w:t>
+      </w:r>
+      <w:r>
+        <w:rPr>
+          <w:lang w:val="en-CA"/>
+        </w:rPr>
+        <w:t>]</w:t>
+      </w:r>
+      <w:r>
+        <w:rPr>
+          <w:lang w:val="en-CA"/>
+        </w:rPr>
+        <w:t xml:space="preserve"> was used to write to the flash, which takes in 3 parameters; a pointer to data to be written, the address </w:t>
+      </w:r>
+      <w:r>
+        <w:rPr>
+          <w:lang w:val="en-CA"/>
+        </w:rPr>
+        <w:t xml:space="preserve">to write to </w:t>
+      </w:r>
+      <w:r>
+        <w:rPr>
+          <w:lang w:val="en-CA"/>
+        </w:rPr>
+        <w:t xml:space="preserve">and the number of elements to be written (in bytes). In our case, since the samples </w:t>
+      </w:r>
+      <w:r>
+        <w:rPr>
+          <w:lang w:val="en-CA"/>
+        </w:rPr>
+        <w:t>were</w:t>
+      </w:r>
+      <w:r>
+        <w:rPr>
+          <w:lang w:val="en-CA"/>
+        </w:rPr>
+        <w:t xml:space="preserve"> written one at a time, the number of elements </w:t>
+      </w:r>
+      <w:r>
+        <w:rPr>
+          <w:lang w:val="en-CA"/>
+        </w:rPr>
+        <w:t>was</w:t>
+      </w:r>
+      <w:r>
+        <w:rPr>
+          <w:lang w:val="en-CA"/>
+        </w:rPr>
+        <w:t xml:space="preserve"> set to 1 and the pointer to data </w:t>
+      </w:r>
+      <w:r>
+        <w:rPr>
+          <w:lang w:val="en-CA"/>
+        </w:rPr>
+        <w:t>was</w:t>
+      </w:r>
+      <w:r>
+        <w:rPr>
+          <w:lang w:val="en-CA"/>
+        </w:rPr>
+        <w:t xml:space="preserve"> simply the address of the variable which holds the sample to be written</w:t>
+      </w:r>
+      <w:r>
+        <w:rPr>
+          <w:lang w:val="en-CA"/>
+        </w:rPr>
+        <w:t xml:space="preserve"> to.</w:t>
+      </w:r>
+      <w:r>
+        <w:rPr>
+          <w:lang w:val="en-CA"/>
+        </w:rPr>
+        <w:t xml:space="preserve"> </w:t>
+      </w:r>
+      <w:r>
+        <w:rPr>
+          <w:lang w:val="en-CA"/>
+        </w:rPr>
+        <w:t xml:space="preserve">As UART </w:t>
+      </w:r>
+      <w:r>
+        <w:rPr>
+          <w:lang w:val="en-CA"/>
+        </w:rPr>
+        <w:t xml:space="preserve">transmitted </w:t>
+      </w:r>
+      <w:r>
+        <w:rPr>
+          <w:lang w:val="en-CA"/>
+        </w:rPr>
+        <w:t>8</w:t>
+      </w:r>
+      <w:r>
+        <w:rPr>
+          <w:lang w:val="en-CA"/>
+        </w:rPr>
+        <w:t>-</w:t>
+      </w:r>
+      <w:r>
+        <w:rPr>
+          <w:lang w:val="en-CA"/>
+        </w:rPr>
+        <w:t xml:space="preserve">bit </w:t>
+      </w:r>
+      <w:r>
+        <w:rPr>
+          <w:lang w:val="en-CA"/>
+        </w:rPr>
+        <w:t>characters</w:t>
+      </w:r>
+      <w:r>
+        <w:rPr>
+          <w:lang w:val="en-CA"/>
+        </w:rPr>
+        <w:t>,</w:t>
+      </w:r>
+      <w:r>
+        <w:rPr>
+          <w:lang w:val="en-CA"/>
+        </w:rPr>
+        <w:t xml:space="preserve"> each sample was able to fit into exactly one </w:t>
+      </w:r>
+      <w:r>
+        <w:rPr>
+          <w:lang w:val="en-CA"/>
+        </w:rPr>
+        <w:t>address</w:t>
+      </w:r>
+      <w:r>
+        <w:rPr>
+          <w:lang w:val="en-CA"/>
+        </w:rPr>
+        <w:t xml:space="preserve"> in the QSPI memory. </w:t>
+      </w:r>
+      <w:r>
+        <w:rPr>
+          <w:lang w:val="en-CA"/>
+        </w:rPr>
+        <w:t>T</w:t>
+      </w:r>
+      <w:r>
+        <w:rPr>
+          <w:lang w:val="en-CA"/>
+        </w:rPr>
+        <w:t>he samples of the first unmixed sine wave are stored from address 0 to 15</w:t>
+      </w:r>
+      <w:r>
+        <w:rPr>
+          <w:lang w:val="en-CA"/>
+        </w:rPr>
+        <w:t>,</w:t>
+      </w:r>
+      <w:r>
+        <w:rPr>
+          <w:lang w:val="en-CA"/>
+        </w:rPr>
+        <w:t>999. For the second sine wave, the samples were stored at address 16000 to 31999</w:t>
+      </w:r>
+      <w:r>
+        <w:rPr>
+          <w:lang w:val="en-CA"/>
+        </w:rPr>
+        <w:t>.</w:t>
+      </w:r>
+      <w:r>
+        <w:rPr>
+          <w:lang w:val="en-CA"/>
+        </w:rPr>
+        <w:t xml:space="preserve"> </w:t>
+      </w:r>
+    </w:p>
+    <w:p>
+      <w:pPr>
+        <w:spacing w:after="120" w:line="228" w:lineRule="auto"/>
         <w:ind w:firstLine="289"/>
         <w:jc w:val="both"/>
         <w:rPr>
@@ -5424,13 +5757,25 @@
         <w:rPr>
           <w:lang w:val="en-CA"/>
         </w:rPr>
-        <w:t>The next part was to retrieve the two sine waves from memory, mix them and output them on</w:t>
-      </w:r>
-      <w:r>
-        <w:rPr>
-          <w:lang w:val="en-CA"/>
-        </w:rPr>
-        <w:t xml:space="preserve"> to</w:t>
+        <w:t>The next part was to retrieve the two sine waves from memory</w:t>
+      </w:r>
+      <w:r>
+        <w:rPr>
+          <w:lang w:val="en-CA"/>
+        </w:rPr>
+        <w:t xml:space="preserve"> and </w:t>
+      </w:r>
+      <w:r>
+        <w:rPr>
+          <w:lang w:val="en-CA"/>
+        </w:rPr>
+        <w:t xml:space="preserve">output them </w:t>
+      </w:r>
+      <w:r>
+        <w:rPr>
+          <w:lang w:val="en-CA"/>
+        </w:rPr>
+        <w:t>to</w:t>
       </w:r>
       <w:r>
         <w:rPr>
@@ -5478,13 +5823,25 @@
         <w:rPr>
           <w:lang w:val="en-CA"/>
         </w:rPr>
-        <w:t>outputted</w:t>
-      </w:r>
-      <w:r>
-        <w:rPr>
-          <w:lang w:val="en-CA"/>
-        </w:rPr>
-        <w:t xml:space="preserve"> to the DAC at the right frequency, which is the frequency at which it was sampled. </w:t>
+        <w:t>output</w:t>
+      </w:r>
+      <w:r>
+        <w:rPr>
+          <w:lang w:val="en-CA"/>
+        </w:rPr>
+        <w:t xml:space="preserve"> to the DAC at the right frequency,</w:t>
+      </w:r>
+      <w:r>
+        <w:rPr>
+          <w:lang w:val="en-CA"/>
+        </w:rPr>
+        <w:t xml:space="preserve"> 16 kHz</w:t>
+      </w:r>
+      <w:r>
+        <w:rPr>
+          <w:lang w:val="en-CA"/>
+        </w:rPr>
+        <w:t xml:space="preserve">. </w:t>
       </w:r>
       <w:r>
         <w:rPr>
@@ -5610,7 +5967,27 @@
         <w:rPr>
           <w:lang w:val="en-CA"/>
         </w:rPr>
-        <w:t xml:space="preserve">) takes the same arguments as the Write() function. The pointer to the data was used to temporarily hold each sample and give that same address to the DAC. </w:t>
+        <w:t xml:space="preserve">) takes the same arguments as the </w:t>
+      </w:r>
+      <w:proofErr w:type="spellStart"/>
+      <w:r>
+        <w:rPr>
+          <w:lang w:val="en-CA"/>
+        </w:rPr>
+        <w:t>BSP_QSPI_</w:t>
+      </w:r>
+      <w:r>
+        <w:rPr>
+          <w:lang w:val="en-CA"/>
+        </w:rPr>
+        <w:t>Write</w:t>
+      </w:r>
+      <w:proofErr w:type="spellEnd"/>
+      <w:r>
+        <w:rPr>
+          <w:lang w:val="en-CA"/>
+        </w:rPr>
+        <w:t xml:space="preserve">() function. The pointer to the data was used to temporarily hold each sample and give that same address to the DAC. </w:t>
       </w:r>
     </w:p>
     <w:p>
@@ -5681,21 +6058,7 @@
         <w:rPr>
           <w:lang w:val="en-CA"/>
         </w:rPr>
-        <w:t xml:space="preserve">The decision was made to use </w:t>
-      </w:r>
-      <w:proofErr w:type="gramStart"/>
-      <w:r>
-        <w:rPr>
-          <w:lang w:val="en-CA"/>
-        </w:rPr>
-        <w:t>8 bit</w:t>
-      </w:r>
-      <w:proofErr w:type="gramEnd"/>
-      <w:r>
-        <w:rPr>
-          <w:lang w:val="en-CA"/>
-        </w:rPr>
-        <w:t xml:space="preserve"> resolution as opposed to 12 bit. This is because as we stored 8</w:t>
+        <w:t>The decision was made to use 8</w:t>
       </w:r>
       <w:r>
         <w:rPr>
@@ -5707,6 +6070,30 @@
         <w:rPr>
           <w:lang w:val="en-CA"/>
         </w:rPr>
+        <w:t>bit resolution as opposed to 12</w:t>
+      </w:r>
+      <w:r>
+        <w:rPr>
+          <w:lang w:val="en-CA"/>
+        </w:rPr>
+        <w:t>-</w:t>
+      </w:r>
+      <w:r>
+        <w:rPr>
+          <w:lang w:val="en-CA"/>
+        </w:rPr>
+        <w:t>bit. This is because as we stored 8</w:t>
+      </w:r>
+      <w:r>
+        <w:rPr>
+          <w:lang w:val="en-CA"/>
+        </w:rPr>
+        <w:t>-</w:t>
+      </w:r>
+      <w:r>
+        <w:rPr>
+          <w:lang w:val="en-CA"/>
+        </w:rPr>
         <w:t xml:space="preserve">bit </w:t>
       </w:r>
       <w:r>
@@ -5769,19 +6156,19 @@
         <w:rPr>
           <w:lang w:val="en-CA"/>
         </w:rPr>
-        <w:t xml:space="preserve"> interrupt and write </w:t>
-      </w:r>
-      <w:r>
-        <w:rPr>
-          <w:lang w:val="en-CA"/>
-        </w:rPr>
-        <w:t>straight</w:t>
-      </w:r>
-      <w:r>
-        <w:rPr>
-          <w:lang w:val="en-CA"/>
-        </w:rPr>
-        <w:t xml:space="preserve"> to the DAC. W</w:t>
+        <w:t xml:space="preserve"> interrupt and </w:t>
+      </w:r>
+      <w:r>
+        <w:rPr>
+          <w:lang w:val="en-CA"/>
+        </w:rPr>
+        <w:t xml:space="preserve">immediately </w:t>
+      </w:r>
+      <w:r>
+        <w:rPr>
+          <w:lang w:val="en-CA"/>
+        </w:rPr>
+        <w:t>write to the DAC. W</w:t>
       </w:r>
       <w:r>
         <w:rPr>
@@ -5998,49 +6385,133 @@
           <w:sz w:val="20"/>
           <w:szCs w:val="20"/>
         </w:rPr>
-        <w:t xml:space="preserve">, the resulting samples were properly unmixed and returned to their original base frequencies of 261Hz and 392Hz. </w:t>
+        <w:t xml:space="preserve">, the resulting samples were properly unmixed and returned </w:t>
       </w:r>
       <w:r>
         <w:rPr>
           <w:sz w:val="20"/>
           <w:szCs w:val="20"/>
         </w:rPr>
-        <w:t xml:space="preserve">They were also </w:t>
+        <w:t xml:space="preserve">with frequencies </w:t>
       </w:r>
       <w:r>
         <w:rPr>
           <w:sz w:val="20"/>
           <w:szCs w:val="20"/>
         </w:rPr>
-        <w:t>mapped to the DAC resolution properly</w:t>
+        <w:t>of 26</w:t>
       </w:r>
       <w:r>
         <w:rPr>
           <w:sz w:val="20"/>
           <w:szCs w:val="20"/>
         </w:rPr>
-        <w:t xml:space="preserve"> as the peak to peak voltage is </w:t>
+        <w:t>2.5</w:t>
       </w:r>
       <w:r>
         <w:rPr>
           <w:sz w:val="20"/>
           <w:szCs w:val="20"/>
         </w:rPr>
-        <w:t xml:space="preserve">approximately </w:t>
+        <w:t>Hz and 39</w:t>
       </w:r>
       <w:r>
         <w:rPr>
           <w:sz w:val="20"/>
           <w:szCs w:val="20"/>
         </w:rPr>
-        <w:t>3.</w:t>
+        <w:t>1.4</w:t>
       </w:r>
       <w:r>
         <w:rPr>
           <w:sz w:val="20"/>
           <w:szCs w:val="20"/>
         </w:rPr>
+        <w:t xml:space="preserve">Hz. </w:t>
+      </w:r>
+      <w:r>
+        <w:rPr>
+          <w:sz w:val="20"/>
+          <w:szCs w:val="20"/>
+        </w:rPr>
+        <w:t xml:space="preserve">They were also </w:t>
+      </w:r>
+      <w:r>
+        <w:rPr>
+          <w:sz w:val="20"/>
+          <w:szCs w:val="20"/>
+        </w:rPr>
+        <w:t>mapped to the DAC resolution properly</w:t>
+      </w:r>
+      <w:r>
+        <w:rPr>
+          <w:sz w:val="20"/>
+          <w:szCs w:val="20"/>
+        </w:rPr>
+        <w:t xml:space="preserve"> as the peak to peak voltage is </w:t>
+      </w:r>
+      <w:r>
+        <w:rPr>
+          <w:sz w:val="20"/>
+          <w:szCs w:val="20"/>
+        </w:rPr>
+        <w:t xml:space="preserve">approximately </w:t>
+      </w:r>
+      <w:r>
+        <w:rPr>
+          <w:sz w:val="20"/>
+          <w:szCs w:val="20"/>
+        </w:rPr>
+        <w:t>3.</w:t>
+      </w:r>
+      <w:r>
+        <w:rPr>
+          <w:sz w:val="20"/>
+          <w:szCs w:val="20"/>
+        </w:rPr>
         <w:t>33 volts.</w:t>
+      </w:r>
+      <w:r>
+        <w:rPr>
+          <w:sz w:val="20"/>
+          <w:szCs w:val="20"/>
+        </w:rPr>
+        <w:t xml:space="preserve"> </w:t>
+      </w:r>
+      <w:r>
+        <w:rPr>
+          <w:sz w:val="20"/>
+          <w:szCs w:val="20"/>
+        </w:rPr>
+        <w:t>Knowing that the original frequencies were equal to 26</w:t>
+      </w:r>
+      <w:r>
+        <w:rPr>
+          <w:sz w:val="20"/>
+          <w:szCs w:val="20"/>
+        </w:rPr>
+        <w:t>1</w:t>
+      </w:r>
+      <w:r>
+        <w:rPr>
+          <w:sz w:val="20"/>
+          <w:szCs w:val="20"/>
+        </w:rPr>
+        <w:t xml:space="preserve"> Hz and 39</w:t>
+      </w:r>
+      <w:r>
+        <w:rPr>
+          <w:sz w:val="20"/>
+          <w:szCs w:val="20"/>
+        </w:rPr>
+        <w:t>2</w:t>
+      </w:r>
+      <w:r>
+        <w:rPr>
+          <w:sz w:val="20"/>
+          <w:szCs w:val="20"/>
+        </w:rPr>
+        <w:t xml:space="preserve"> Hz, we can conclude that our application was able to achieve the goal of this project.</w:t>
       </w:r>
     </w:p>
     <w:p>
@@ -6208,7 +6679,13 @@
         <w:tab/>
       </w:r>
       <w:r>
-        <w:t>Step A, B, C and D</w:t>
+        <w:t>Step</w:t>
+      </w:r>
+      <w:r>
+        <w:t>s</w:t>
+      </w:r>
+      <w:r>
+        <w:t xml:space="preserve"> A, B, C and D</w:t>
       </w:r>
       <w:r>
         <w:t xml:space="preserve"> of </w:t>
@@ -6255,103 +6732,321 @@
         <w:t xml:space="preserve">. </w:t>
       </w:r>
       <w:r>
-        <w:t xml:space="preserve">We decided to make the </w:t>
-      </w:r>
-      <w:r>
-        <w:t xml:space="preserve">built in LED of the board </w:t>
-      </w:r>
-      <w:r>
-        <w:t>blink during the latter process</w:t>
+        <w:t xml:space="preserve">We decided to </w:t>
+      </w:r>
+      <w:r>
+        <w:t>turn</w:t>
+      </w:r>
+      <w:r>
+        <w:t xml:space="preserve"> on</w:t>
+      </w:r>
+      <w:r>
+        <w:t xml:space="preserve"> the </w:t>
+      </w:r>
+      <w:r>
+        <w:t>built in LED of the board</w:t>
+      </w:r>
+      <w:r>
+        <w:t xml:space="preserve"> while the chip clears</w:t>
+      </w:r>
+      <w:r>
+        <w:t>.</w:t>
+      </w:r>
+      <w:r>
+        <w:t xml:space="preserve"> The LED would</w:t>
+      </w:r>
+      <w:r>
+        <w:t xml:space="preserve"> </w:t>
+      </w:r>
+      <w:r>
+        <w:t>then start</w:t>
+      </w:r>
+      <w:r>
+        <w:t xml:space="preserve"> </w:t>
+      </w:r>
+      <w:r>
+        <w:t xml:space="preserve">blinking to </w:t>
+      </w:r>
+      <w:r>
+        <w:t>notify</w:t>
+      </w:r>
+      <w:r>
+        <w:t xml:space="preserve"> the </w:t>
+      </w:r>
+      <w:r>
+        <w:t>user that</w:t>
+      </w:r>
+      <w:r>
+        <w:t xml:space="preserve"> </w:t>
+      </w:r>
+      <w:r>
+        <w:t>the</w:t>
+      </w:r>
+      <w:r>
+        <w:t xml:space="preserve"> chip clearing was done, and that the</w:t>
+      </w:r>
+      <w:r>
+        <w:t xml:space="preserve"> </w:t>
+      </w:r>
+      <w:r>
+        <w:t xml:space="preserve">generation </w:t>
+      </w:r>
+      <w:r>
+        <w:t xml:space="preserve">of the sine waves can </w:t>
+      </w:r>
+      <w:r>
+        <w:t>begin</w:t>
+      </w:r>
+      <w:r>
+        <w:t xml:space="preserve">. However, </w:t>
+      </w:r>
+      <w:r>
+        <w:t xml:space="preserve">the MATLAB </w:t>
+      </w:r>
+      <w:r>
+        <w:t>code</w:t>
+      </w:r>
+      <w:r>
+        <w:t xml:space="preserve"> </w:t>
+      </w:r>
+      <w:r>
+        <w:t>must</w:t>
+      </w:r>
+      <w:r>
+        <w:t xml:space="preserve"> also</w:t>
+      </w:r>
+      <w:r>
+        <w:t xml:space="preserve"> be </w:t>
+      </w:r>
+      <w:r>
+        <w:t>running</w:t>
+      </w:r>
+      <w:r>
+        <w:t xml:space="preserve"> </w:t>
+      </w:r>
+      <w:r>
+        <w:t>when</w:t>
+      </w:r>
+      <w:r>
+        <w:t xml:space="preserve"> the sine wave</w:t>
+      </w:r>
+      <w:r>
+        <w:t>s’</w:t>
+      </w:r>
+      <w:r>
+        <w:t xml:space="preserve"> samples are generated, mixed and transmitted to UART</w:t>
       </w:r>
       <w:r>
         <w:t xml:space="preserve">. </w:t>
       </w:r>
       <w:r>
-        <w:t>It would</w:t>
-      </w:r>
-      <w:r>
-        <w:t xml:space="preserve"> stop </w:t>
-      </w:r>
-      <w:r>
-        <w:t xml:space="preserve">blinking to </w:t>
-      </w:r>
-      <w:r>
-        <w:t>notify</w:t>
-      </w:r>
-      <w:r>
-        <w:t xml:space="preserve"> the </w:t>
-      </w:r>
-      <w:r>
-        <w:t>user that</w:t>
+        <w:t xml:space="preserve">For this reason, </w:t>
+      </w:r>
+      <w:r>
+        <w:t xml:space="preserve">the code </w:t>
+      </w:r>
+      <w:r>
+        <w:t>pauses</w:t>
       </w:r>
       <w:r>
         <w:t xml:space="preserve"> </w:t>
       </w:r>
       <w:r>
+        <w:t>when the LED</w:t>
+      </w:r>
+      <w:r>
+        <w:t xml:space="preserve"> </w:t>
+      </w:r>
+      <w:r>
+        <w:t>blink</w:t>
+      </w:r>
+      <w:r>
+        <w:t>s</w:t>
+      </w:r>
+      <w:r>
+        <w:t>.</w:t>
+      </w:r>
+      <w:r>
+        <w:t xml:space="preserve"> </w:t>
+      </w:r>
+      <w:r>
+        <w:t>The</w:t>
+      </w:r>
+      <w:r>
+        <w:t xml:space="preserve"> status of the pushbutton </w:t>
+      </w:r>
+      <w:r>
+        <w:t xml:space="preserve">is </w:t>
+      </w:r>
+      <w:r>
+        <w:t xml:space="preserve">then </w:t>
+      </w:r>
+      <w:r>
+        <w:t xml:space="preserve">polled, </w:t>
+      </w:r>
+      <w:r>
+        <w:t>waiting</w:t>
+      </w:r>
+      <w:r>
+        <w:t xml:space="preserve"> for the user </w:t>
+      </w:r>
+      <w:r>
+        <w:t>to</w:t>
+      </w:r>
+      <w:r>
+        <w:t xml:space="preserve"> </w:t>
+      </w:r>
+      <w:r>
+        <w:t xml:space="preserve">start </w:t>
+      </w:r>
+      <w:r>
+        <w:t xml:space="preserve">the generation of the sine waves by pushing the button. </w:t>
+      </w:r>
+      <w:r>
+        <w:t xml:space="preserve">Once the blue pushbutton is pressed, </w:t>
+      </w:r>
+      <w:r>
+        <w:t xml:space="preserve">the generation of </w:t>
+      </w:r>
+      <w:r>
         <w:t xml:space="preserve">the </w:t>
       </w:r>
       <w:r>
-        <w:t xml:space="preserve">generation </w:t>
-      </w:r>
-      <w:r>
-        <w:t xml:space="preserve">of the sine waves can start. However, </w:t>
-      </w:r>
-      <w:r>
-        <w:t xml:space="preserve">the MATLAB </w:t>
-      </w:r>
-      <w:r>
-        <w:t>code</w:t>
+        <w:t xml:space="preserve">two </w:t>
+      </w:r>
+      <w:r>
+        <w:t>sine waves start</w:t>
+      </w:r>
+      <w:r>
+        <w:t>.</w:t>
       </w:r>
       <w:r>
         <w:t xml:space="preserve"> </w:t>
       </w:r>
       <w:r>
-        <w:t>must</w:t>
-      </w:r>
-      <w:r>
-        <w:t xml:space="preserve"> be </w:t>
-      </w:r>
-      <w:r>
-        <w:t>running</w:t>
+        <w:t>The</w:t>
+      </w:r>
+      <w:r>
+        <w:t xml:space="preserve"> samp</w:t>
+      </w:r>
+      <w:r>
+        <w:t>les</w:t>
+      </w:r>
+      <w:r>
+        <w:t>, which are mixed and mapped</w:t>
+      </w:r>
+      <w:r>
+        <w:t xml:space="preserve">, </w:t>
+      </w:r>
+      <w:r>
+        <w:t xml:space="preserve">are subsequently </w:t>
+      </w:r>
+      <w:r>
+        <w:t>transmit</w:t>
+      </w:r>
+      <w:r>
+        <w:t>t</w:t>
+      </w:r>
+      <w:r>
+        <w:t>ed</w:t>
       </w:r>
       <w:r>
         <w:t xml:space="preserve"> </w:t>
       </w:r>
       <w:r>
-        <w:t>when</w:t>
-      </w:r>
-      <w:r>
-        <w:t xml:space="preserve"> the sine wave</w:t>
-      </w:r>
-      <w:r>
-        <w:t>s’</w:t>
-      </w:r>
-      <w:r>
-        <w:t xml:space="preserve"> samples are generated, mixed and transmitted to UART</w:t>
+        <w:t xml:space="preserve">to UART </w:t>
+      </w:r>
+      <w:r>
+        <w:t>while the MATLAB code is running</w:t>
       </w:r>
       <w:r>
         <w:t xml:space="preserve">. </w:t>
       </w:r>
       <w:r>
-        <w:t xml:space="preserve">For this reason, </w:t>
-      </w:r>
-      <w:r>
-        <w:t xml:space="preserve">the code </w:t>
-      </w:r>
-      <w:r>
-        <w:t>pauses</w:t>
+        <w:t xml:space="preserve">MATLAB then waits to receive </w:t>
+      </w:r>
+      <w:r>
+        <w:t>16</w:t>
+      </w:r>
+      <w:r>
+        <w:t>,</w:t>
+      </w:r>
+      <w:r>
+        <w:t xml:space="preserve">000 samples for each </w:t>
+      </w:r>
+      <w:r>
+        <w:t xml:space="preserve">since wave and performs </w:t>
+      </w:r>
+      <w:proofErr w:type="spellStart"/>
+      <w:r>
+        <w:t>FastICA</w:t>
+      </w:r>
+      <w:proofErr w:type="spellEnd"/>
+      <w:r>
+        <w:t xml:space="preserve">. </w:t>
+      </w:r>
+      <w:r>
+        <w:t>Meanwhile, the MCU board waits to receive the unmixed signals</w:t>
+      </w:r>
+      <w:r>
+        <w:t>’</w:t>
+      </w:r>
+      <w:r>
+        <w:t xml:space="preserve"> samples</w:t>
+      </w:r>
+      <w:r>
+        <w:t xml:space="preserve">, which are </w:t>
+      </w:r>
+      <w:r>
+        <w:t>re</w:t>
+      </w:r>
+      <w:r>
+        <w:t>transmitted through UART when MATLAB is done processing</w:t>
+      </w:r>
+      <w:r>
+        <w:t xml:space="preserve">. </w:t>
+      </w:r>
+      <w:r>
+        <w:t>The MCU receives</w:t>
+      </w:r>
+      <w:r>
+        <w:t xml:space="preserve"> the unmixed signals</w:t>
       </w:r>
       <w:r>
         <w:t xml:space="preserve"> </w:t>
       </w:r>
       <w:r>
-        <w:t xml:space="preserve">when the LED </w:t>
-      </w:r>
-      <w:r>
-        <w:t xml:space="preserve">stops </w:t>
-      </w:r>
-      <w:r>
-        <w:t>blinking</w:t>
+        <w:t xml:space="preserve">one sample of each signal </w:t>
+      </w:r>
+      <w:r>
+        <w:t>at a time</w:t>
+      </w:r>
+      <w:r>
+        <w:t xml:space="preserve"> </w:t>
+      </w:r>
+      <w:r>
+        <w:t xml:space="preserve">and </w:t>
+      </w:r>
+      <w:r>
+        <w:t>stor</w:t>
+      </w:r>
+      <w:r>
+        <w:t>es</w:t>
+      </w:r>
+      <w:r>
+        <w:t xml:space="preserve"> </w:t>
+      </w:r>
+      <w:r>
+        <w:t>them</w:t>
+      </w:r>
+      <w:r>
+        <w:t xml:space="preserve"> in</w:t>
+      </w:r>
+      <w:r>
+        <w:t xml:space="preserve"> t</w:t>
+      </w:r>
+      <w:r>
+        <w:t>he QSPI memory</w:t>
       </w:r>
       <w:r>
         <w:t>.</w:t>
@@ -6360,309 +7055,60 @@
         <w:t xml:space="preserve"> </w:t>
       </w:r>
       <w:r>
-        <w:t>The</w:t>
-      </w:r>
-      <w:r>
-        <w:t xml:space="preserve"> status of the pushbutton </w:t>
-      </w:r>
-      <w:r>
-        <w:t xml:space="preserve">is </w:t>
-      </w:r>
-      <w:r>
-        <w:t xml:space="preserve">then </w:t>
-      </w:r>
-      <w:r>
-        <w:t xml:space="preserve">polled, </w:t>
-      </w:r>
-      <w:r>
-        <w:t>waiting</w:t>
-      </w:r>
-      <w:r>
-        <w:t xml:space="preserve"> for the user </w:t>
-      </w:r>
-      <w:r>
-        <w:t>to</w:t>
-      </w:r>
-      <w:r>
+        <w:t xml:space="preserve">Once the two unmixed signals are stored, </w:t>
+      </w:r>
+      <w:r>
+        <w:t xml:space="preserve">step </w:t>
+      </w:r>
+      <w:r>
+        <w:t>E of</w:t>
+      </w:r>
+      <w:r>
+        <w:t xml:space="preserve"> Fig. 1</w:t>
+      </w:r>
+      <w:r>
+        <w:rPr>
+          <w:i/>
+        </w:rPr>
         <w:t xml:space="preserve"> </w:t>
       </w:r>
       <w:r>
-        <w:t xml:space="preserve">start </w:t>
-      </w:r>
-      <w:r>
-        <w:t xml:space="preserve">the generation of the sine waves by pushing the button. </w:t>
-      </w:r>
-      <w:r>
-        <w:t xml:space="preserve">Once the blue pushbutton is pressed, </w:t>
-      </w:r>
-      <w:r>
-        <w:t xml:space="preserve">the generation of </w:t>
-      </w:r>
-      <w:r>
-        <w:t xml:space="preserve">the </w:t>
-      </w:r>
-      <w:r>
-        <w:t xml:space="preserve">two </w:t>
-      </w:r>
-      <w:r>
-        <w:t>sines waves starts</w:t>
-      </w:r>
-      <w:r>
-        <w:t>.</w:t>
+        <w:t>is executed.</w:t>
       </w:r>
       <w:r>
         <w:t xml:space="preserve"> </w:t>
       </w:r>
       <w:r>
-        <w:t>The</w:t>
-      </w:r>
-      <w:r>
-        <w:t xml:space="preserve"> samp</w:t>
-      </w:r>
-      <w:r>
-        <w:t>les</w:t>
-      </w:r>
-      <w:r>
-        <w:t>, which are mixed and mapped to 8-bit integers,</w:t>
-      </w:r>
-      <w:r>
-        <w:t xml:space="preserve"> </w:t>
-      </w:r>
-      <w:r>
-        <w:t xml:space="preserve">are subsequently </w:t>
-      </w:r>
-      <w:r>
-        <w:t>transmit</w:t>
-      </w:r>
-      <w:r>
-        <w:t>t</w:t>
-      </w:r>
-      <w:r>
-        <w:t>ed</w:t>
-      </w:r>
-      <w:r>
-        <w:t xml:space="preserve"> </w:t>
-      </w:r>
-      <w:r>
-        <w:t xml:space="preserve">to UART </w:t>
-      </w:r>
-      <w:r>
-        <w:t>while the MATLAB code is running</w:t>
+        <w:t>T</w:t>
+      </w:r>
+      <w:r>
+        <w:t xml:space="preserve">he code </w:t>
+      </w:r>
+      <w:r>
+        <w:t xml:space="preserve">enters the </w:t>
+      </w:r>
+      <w:proofErr w:type="gramStart"/>
+      <w:r>
+        <w:t>while(</w:t>
+      </w:r>
+      <w:proofErr w:type="gramEnd"/>
+      <w:r>
+        <w:t xml:space="preserve">1) loop, </w:t>
+      </w:r>
+      <w:r>
+        <w:t>and outputs the samples on</w:t>
+      </w:r>
+      <w:r>
+        <w:t xml:space="preserve"> the DAC </w:t>
+      </w:r>
+      <w:r>
+        <w:t>for audio playback</w:t>
+      </w:r>
+      <w:r>
+        <w:t xml:space="preserve"> of the two unmixed sine waves</w:t>
       </w:r>
       <w:r>
         <w:t xml:space="preserve">. </w:t>
-      </w:r>
-      <w:r>
-        <w:t xml:space="preserve">MATLAB then waits to receive </w:t>
-      </w:r>
-      <w:r>
-        <w:t>16</w:t>
-      </w:r>
-      <w:r>
-        <w:t>,</w:t>
-      </w:r>
-      <w:r>
-        <w:t xml:space="preserve">000 samples for each </w:t>
-      </w:r>
-      <w:r>
-        <w:t xml:space="preserve">since wave and performs </w:t>
-      </w:r>
-      <w:proofErr w:type="spellStart"/>
-      <w:r>
-        <w:t>FastICA</w:t>
-      </w:r>
-      <w:proofErr w:type="spellEnd"/>
-      <w:r>
-        <w:t xml:space="preserve">. </w:t>
-      </w:r>
-      <w:r>
-        <w:t>Meanwhile, the MCU board waits to receive the unmixed signals</w:t>
-      </w:r>
-      <w:r>
-        <w:t>’</w:t>
-      </w:r>
-      <w:r>
-        <w:t xml:space="preserve"> samples</w:t>
-      </w:r>
-      <w:r>
-        <w:t xml:space="preserve">, which are </w:t>
-      </w:r>
-      <w:r>
-        <w:t>re</w:t>
-      </w:r>
-      <w:r>
-        <w:t>transmitted through UART when MATLAB is done processing</w:t>
-      </w:r>
-      <w:r>
-        <w:t xml:space="preserve">. </w:t>
-      </w:r>
-      <w:r>
-        <w:t>The MCU receives</w:t>
-      </w:r>
-      <w:r>
-        <w:t xml:space="preserve"> the unmixed signals</w:t>
-      </w:r>
-      <w:r>
-        <w:t xml:space="preserve"> t</w:t>
-      </w:r>
-      <w:r>
-        <w:t>wo samples</w:t>
-      </w:r>
-      <w:r>
-        <w:t xml:space="preserve"> at a time</w:t>
-      </w:r>
-      <w:r>
-        <w:t>, one for each wave</w:t>
-      </w:r>
-      <w:r>
-        <w:t xml:space="preserve"> and </w:t>
-      </w:r>
-      <w:r>
-        <w:t>stor</w:t>
-      </w:r>
-      <w:r>
-        <w:t>es</w:t>
-      </w:r>
-      <w:r>
-        <w:t xml:space="preserve"> </w:t>
-      </w:r>
-      <w:r>
-        <w:t>them</w:t>
-      </w:r>
-      <w:r>
-        <w:t xml:space="preserve"> in</w:t>
-      </w:r>
-      <w:r>
-        <w:t xml:space="preserve"> t</w:t>
-      </w:r>
-      <w:r>
-        <w:t>he QSPI memory</w:t>
-      </w:r>
-      <w:r>
-        <w:t>.</w:t>
-      </w:r>
-      <w:r>
-        <w:t xml:space="preserve"> </w:t>
-      </w:r>
-      <w:r>
-        <w:t xml:space="preserve">Once the two unmixed signals are stored, </w:t>
-      </w:r>
-      <w:r>
-        <w:t xml:space="preserve">step </w:t>
-      </w:r>
-      <w:r>
-        <w:t>E of</w:t>
-      </w:r>
-      <w:r>
-        <w:t xml:space="preserve"> Fig. 1</w:t>
-      </w:r>
-      <w:r>
-        <w:rPr>
-          <w:i/>
-        </w:rPr>
-        <w:t xml:space="preserve"> </w:t>
-      </w:r>
-      <w:r>
-        <w:t>is executed.</w:t>
-      </w:r>
-      <w:r>
-        <w:t xml:space="preserve"> </w:t>
-      </w:r>
-      <w:r>
-        <w:t>T</w:t>
-      </w:r>
-      <w:r>
-        <w:t xml:space="preserve">he code enters the </w:t>
-      </w:r>
-      <w:proofErr w:type="gramStart"/>
-      <w:r>
-        <w:t>while(</w:t>
-      </w:r>
-      <w:proofErr w:type="gramEnd"/>
-      <w:r>
-        <w:t xml:space="preserve">1) loop, </w:t>
-      </w:r>
-      <w:r>
-        <w:t>and outputs the samples on</w:t>
-      </w:r>
-      <w:r>
-        <w:t xml:space="preserve"> the DAC </w:t>
-      </w:r>
-      <w:r>
-        <w:t>for audio playback</w:t>
-      </w:r>
-      <w:r>
-        <w:t xml:space="preserve"> of the two unmixed sine waves</w:t>
-      </w:r>
-      <w:r>
-        <w:t xml:space="preserve">. </w:t>
-      </w:r>
-    </w:p>
-    <w:p>
-      <w:pPr>
-        <w:spacing w:after="120" w:line="228" w:lineRule="auto"/>
-        <w:ind w:firstLine="142"/>
-        <w:jc w:val="both"/>
-      </w:pPr>
-      <w:r>
-        <w:t>The results are shown on</w:t>
-      </w:r>
-      <w:r>
-        <w:t xml:space="preserve"> Fig. 5</w:t>
-      </w:r>
-      <w:r>
-        <w:rPr>
-          <w:i/>
-        </w:rPr>
-        <w:t>.</w:t>
-      </w:r>
-      <w:r>
-        <w:t xml:space="preserve"> </w:t>
-      </w:r>
-      <w:r>
-        <w:t xml:space="preserve">The two unmixed signals </w:t>
-      </w:r>
-      <w:r>
-        <w:t xml:space="preserve">had frequencies of 262.5 Hz and 391.4 Hz. </w:t>
-      </w:r>
-      <w:r>
-        <w:t xml:space="preserve">We were also </w:t>
-      </w:r>
-      <w:r>
-        <w:t xml:space="preserve">able to clearly </w:t>
-      </w:r>
-      <w:r>
-        <w:t xml:space="preserve">distinguish </w:t>
-      </w:r>
-      <w:r>
-        <w:t xml:space="preserve">between </w:t>
-      </w:r>
-      <w:r>
-        <w:t xml:space="preserve">the two frequencies </w:t>
-      </w:r>
-      <w:r>
-        <w:t>in each DAC channel by using our earphones.</w:t>
-      </w:r>
-      <w:r>
-        <w:t xml:space="preserve"> </w:t>
-      </w:r>
-      <w:r>
-        <w:t xml:space="preserve">Knowing that the original frequencies </w:t>
-      </w:r>
-      <w:r>
-        <w:t>w</w:t>
-      </w:r>
-      <w:r>
-        <w:t xml:space="preserve">ere equal to 262 Hz and </w:t>
-      </w:r>
-      <w:r>
-        <w:t>3</w:t>
-      </w:r>
-      <w:r>
-        <w:t xml:space="preserve">91 Hz, we can conclude that </w:t>
-      </w:r>
-      <w:r>
-        <w:t xml:space="preserve">our application was able to achieve the goal of this project. </w:t>
       </w:r>
     </w:p>
     <w:p>
@@ -6718,346 +7164,210 @@
         <w:rPr>
           <w:lang w:val="en-CA"/>
         </w:rPr>
-        <w:t xml:space="preserve"> part of the </w:t>
-      </w:r>
-      <w:r>
-        <w:rPr>
-          <w:lang w:val="en-CA"/>
-        </w:rPr>
-        <w:t>project</w:t>
-      </w:r>
-      <w:r>
-        <w:rPr>
-          <w:lang w:val="en-CA"/>
-        </w:rPr>
-        <w:t xml:space="preserve"> allowed us to incorporate different functions and libraries to output mixed sine waves. We were able to read from the </w:t>
-      </w:r>
-      <w:r>
-        <w:rPr>
-          <w:lang w:val="en-CA"/>
-        </w:rPr>
-        <w:t xml:space="preserve">QSPI </w:t>
-      </w:r>
-      <w:r>
-        <w:rPr>
-          <w:lang w:val="en-CA"/>
-        </w:rPr>
-        <w:t xml:space="preserve">flash memory and then output the </w:t>
-      </w:r>
-      <w:r>
-        <w:rPr>
-          <w:lang w:val="en-CA"/>
-        </w:rPr>
-        <w:t xml:space="preserve">mixed </w:t>
-      </w:r>
-      <w:r>
-        <w:rPr>
-          <w:lang w:val="en-CA"/>
-        </w:rPr>
-        <w:t xml:space="preserve">sine waves </w:t>
-      </w:r>
-      <w:r>
-        <w:rPr>
-          <w:lang w:val="en-CA"/>
-        </w:rPr>
-        <w:t>to the DAC channels</w:t>
-      </w:r>
-      <w:r>
-        <w:rPr>
-          <w:lang w:val="en-CA"/>
-        </w:rPr>
+        <w:t xml:space="preserve"> </w:t>
+      </w:r>
+      <w:r>
+        <w:rPr>
+          <w:lang w:val="en-CA"/>
+        </w:rPr>
+        <w:t xml:space="preserve">deliverable </w:t>
+      </w:r>
+      <w:r>
+        <w:rPr>
+          <w:lang w:val="en-CA"/>
+        </w:rPr>
+        <w:t xml:space="preserve">allowed us to incorporate different functions and libraries to output mixed sine waves. </w:t>
+      </w:r>
+      <w:r>
+        <w:rPr>
+          <w:lang w:val="en-CA"/>
+        </w:rPr>
+        <w:t xml:space="preserve">For the final deliverable, which is the focus of this report, </w:t>
+      </w:r>
+      <w:r>
+        <w:t>we were able to perform BSS on the mixed sine waves to separate the signals</w:t>
+      </w:r>
+      <w:r>
+        <w:t xml:space="preserve"> via MATLAB</w:t>
+      </w:r>
+      <w:r>
+        <w:t xml:space="preserve"> using </w:t>
+      </w:r>
+      <w:proofErr w:type="spellStart"/>
+      <w:r>
+        <w:t>FastICA</w:t>
+      </w:r>
+      <w:proofErr w:type="spellEnd"/>
+      <w:r>
         <w:t>.</w:t>
       </w:r>
       <w:r>
-        <w:rPr>
-          <w:lang w:val="en-CA"/>
-        </w:rPr>
         <w:t xml:space="preserve"> </w:t>
       </w:r>
       <w:r>
-        <w:rPr>
-          <w:lang w:val="en-CA"/>
-        </w:rPr>
-        <w:t>Finally, while the oscilloscope was running, we also managed to get playback of x</w:t>
-      </w:r>
-      <w:r>
-        <w:rPr>
-          <w:vertAlign w:val="subscript"/>
-          <w:lang w:val="en-CA"/>
-        </w:rPr>
+        <w:t>We then</w:t>
+      </w:r>
+      <w:r>
+        <w:t xml:space="preserve"> displayed</w:t>
+      </w:r>
+      <w:r>
+        <w:t xml:space="preserve"> the unmixed signals successfully </w:t>
+      </w:r>
+      <w:r>
+        <w:t xml:space="preserve">on the oscilloscope via the DAC </w:t>
+      </w:r>
+      <w:r>
+        <w:t>channels</w:t>
+      </w:r>
+      <w:r>
+        <w:t xml:space="preserve"> (</w:t>
+      </w:r>
+      <w:r>
+        <w:t>F</w:t>
+      </w:r>
+      <w:r>
+        <w:t xml:space="preserve">ig. </w:t>
+      </w:r>
+      <w:r>
+        <w:t>5</w:t>
+      </w:r>
+      <w:r>
+        <w:t>)</w:t>
+      </w:r>
+      <w:r>
+        <w:t>.</w:t>
+      </w:r>
+      <w:r>
+        <w:t xml:space="preserve"> </w:t>
+      </w:r>
+      <w:r>
+        <w:t>The</w:t>
+      </w:r>
+      <w:r>
+        <w:t xml:space="preserve"> final frequencies of 262.5 Hz and 391.4 Hz</w:t>
+      </w:r>
+      <w:r>
+        <w:t>, which are</w:t>
+      </w:r>
+      <w:r>
+        <w:t xml:space="preserve"> very close to the original frequencies of 26</w:t>
+      </w:r>
+      <w:r>
         <w:t>1</w:t>
       </w:r>
       <w:r>
-        <w:rPr>
-          <w:lang w:val="en-CA"/>
-        </w:rPr>
-        <w:t>(t) and x</w:t>
-      </w:r>
-      <w:r>
-        <w:rPr>
-          <w:vertAlign w:val="subscript"/>
-          <w:lang w:val="en-CA"/>
-        </w:rPr>
-        <w:t>2</w:t>
-      </w:r>
-      <w:r>
-        <w:rPr>
-          <w:lang w:val="en-CA"/>
-        </w:rPr>
-        <w:t>(t), where each of them contained two notes that are a linear combination of the original signals (s</w:t>
-      </w:r>
-      <w:r>
-        <w:rPr>
-          <w:vertAlign w:val="subscript"/>
-          <w:lang w:val="en-CA"/>
-        </w:rPr>
-        <w:t>1</w:t>
-      </w:r>
-      <w:r>
-        <w:rPr>
-          <w:lang w:val="en-CA"/>
-        </w:rPr>
-        <w:t>(t) and s</w:t>
-      </w:r>
-      <w:r>
-        <w:rPr>
-          <w:vertAlign w:val="subscript"/>
-          <w:lang w:val="en-CA"/>
-        </w:rPr>
-        <w:t>2</w:t>
-      </w:r>
-      <w:r>
-        <w:rPr>
-          <w:lang w:val="en-CA"/>
-        </w:rPr>
-        <w:t>(t)).</w:t>
-      </w:r>
-      <w:r>
-        <w:rPr>
-          <w:lang w:val="en-CA"/>
-        </w:rPr>
-        <w:t xml:space="preserve"> For the next part, </w:t>
-      </w:r>
-      <w:r>
-        <w:t>b</w:t>
-      </w:r>
-      <w:r>
-        <w:t xml:space="preserve">y using a separation technique, </w:t>
-      </w:r>
-      <w:proofErr w:type="spellStart"/>
-      <w:r>
-        <w:t>FastICA</w:t>
-      </w:r>
-      <w:proofErr w:type="spellEnd"/>
-      <w:r>
-        <w:t>, we were able to perform BSS on the mixed sine waves to separate the signals</w:t>
-      </w:r>
-      <w:r>
-        <w:t xml:space="preserve"> via MATLAB</w:t>
-      </w:r>
-      <w:r>
+        <w:t xml:space="preserve"> Hz and </w:t>
+      </w:r>
+      <w:r>
+        <w:t>392</w:t>
+      </w:r>
+      <w:r>
+        <w:t xml:space="preserve"> Hz</w:t>
+      </w:r>
+      <w:r>
+        <w:t xml:space="preserve"> were observed on the oscilloscope</w:t>
+      </w:r>
+      <w:r>
+        <w:t>.</w:t>
+      </w:r>
+      <w:r>
+        <w:t xml:space="preserve"> </w:t>
+      </w:r>
+      <w:r>
+        <w:t xml:space="preserve">Finally, </w:t>
+      </w:r>
+      <w:r>
+        <w:t xml:space="preserve">we were </w:t>
+      </w:r>
+      <w:r>
+        <w:t xml:space="preserve">also </w:t>
+      </w:r>
+      <w:r>
+        <w:t xml:space="preserve">able to acquire audio playback of </w:t>
+      </w:r>
+      <w:r>
+        <w:rPr>
+          <w:lang w:val="en-CA"/>
+        </w:rPr>
+        <w:t>the two unmixed sine waves</w:t>
+      </w:r>
+      <w:r>
+        <w:rPr>
+          <w:lang w:val="en-CA"/>
+        </w:rPr>
+        <w:t xml:space="preserve"> </w:t>
+      </w:r>
+      <w:r>
+        <w:rPr>
+          <w:lang w:val="en-CA"/>
+        </w:rPr>
+        <w:t xml:space="preserve">using earphones. </w:t>
+      </w:r>
+      <w:r>
+        <w:rPr>
+          <w:lang w:val="en-CA"/>
+        </w:rPr>
+        <w:t xml:space="preserve">Unfortunately, the sound quality was not as expected, as </w:t>
+      </w:r>
+      <w:r>
+        <w:rPr>
+          <w:lang w:val="en-CA"/>
+        </w:rPr>
+        <w:t>the sound</w:t>
+      </w:r>
+      <w:r>
+        <w:rPr>
+          <w:lang w:val="en-CA"/>
+        </w:rPr>
+        <w:t xml:space="preserve"> was </w:t>
+      </w:r>
+      <w:r>
+        <w:rPr>
+          <w:lang w:val="en-CA"/>
+        </w:rPr>
+        <w:t>raspy</w:t>
+      </w:r>
+      <w:r>
+        <w:rPr>
+          <w:lang w:val="en-CA"/>
+        </w:rPr>
+        <w:t xml:space="preserve"> and metallic</w:t>
+      </w:r>
+      <w:r>
+        <w:rPr>
+          <w:lang w:val="en-CA"/>
+        </w:rPr>
+        <w:t>.</w:t>
+      </w:r>
+      <w:r>
+        <w:rPr>
+          <w:lang w:val="en-CA"/>
+        </w:rPr>
+        <w:t xml:space="preserve"> </w:t>
+      </w:r>
+      <w:r>
+        <w:rPr>
+          <w:lang w:val="en-CA"/>
+        </w:rPr>
+        <w:t>This is probably due to the</w:t>
+      </w:r>
+      <w:r>
+        <w:rPr>
+          <w:lang w:val="en-CA"/>
+        </w:rPr>
+        <w:t xml:space="preserve"> 8-bit</w:t>
+      </w:r>
+      <w:r>
+        <w:rPr>
+          <w:lang w:val="en-CA"/>
+        </w:rPr>
+        <w:t xml:space="preserve"> resolution of the DAC channels</w:t>
+      </w:r>
+      <w:r>
+        <w:rPr>
+          <w:lang w:val="en-CA"/>
+        </w:rPr>
         <w:t xml:space="preserve">. </w:t>
-      </w:r>
-      <w:r>
-        <w:t>We then</w:t>
-      </w:r>
-      <w:r>
-        <w:t xml:space="preserve"> displayed</w:t>
-      </w:r>
-      <w:r>
-        <w:t xml:space="preserve"> the unmixed signals successfully </w:t>
-      </w:r>
-      <w:r>
-        <w:t xml:space="preserve">on the oscilloscope via the DAC </w:t>
-      </w:r>
-      <w:r>
-        <w:t>channels</w:t>
-      </w:r>
-      <w:r>
-        <w:t xml:space="preserve"> (</w:t>
-      </w:r>
-      <w:r>
-        <w:t>F</w:t>
-      </w:r>
-      <w:r>
-        <w:t xml:space="preserve">ig. </w:t>
-      </w:r>
-      <w:r>
-        <w:t>5</w:t>
-      </w:r>
-      <w:r>
-        <w:t>)</w:t>
-      </w:r>
-      <w:r>
-        <w:t>.</w:t>
-      </w:r>
-      <w:r>
-        <w:t xml:space="preserve"> </w:t>
-      </w:r>
-      <w:r>
-        <w:t>The</w:t>
-      </w:r>
-      <w:r>
-        <w:t xml:space="preserve"> final frequencies of 262.5 Hz and 391.4 Hz</w:t>
-      </w:r>
-      <w:r>
-        <w:t>, which are</w:t>
-      </w:r>
-      <w:r>
-        <w:t xml:space="preserve"> very close to the original frequencies of 262 Hz and 291 Hz</w:t>
-      </w:r>
-      <w:r>
-        <w:t xml:space="preserve"> were observed on the oscilloscope</w:t>
-      </w:r>
-      <w:r>
-        <w:t>.</w:t>
-      </w:r>
-      <w:r>
-        <w:t xml:space="preserve"> </w:t>
-      </w:r>
-      <w:r>
-        <w:t xml:space="preserve">Finally, </w:t>
-      </w:r>
-      <w:r>
-        <w:t xml:space="preserve">we were </w:t>
-      </w:r>
-      <w:r>
-        <w:t xml:space="preserve">also </w:t>
-      </w:r>
-      <w:r>
-        <w:t xml:space="preserve">able to acquire audio playback of </w:t>
-      </w:r>
-      <w:r>
-        <w:rPr>
-          <w:lang w:val="en-CA"/>
-        </w:rPr>
-        <w:t>the two unmixed sine waves</w:t>
-      </w:r>
-      <w:r>
-        <w:rPr>
-          <w:lang w:val="en-CA"/>
-        </w:rPr>
-        <w:t xml:space="preserve"> </w:t>
-      </w:r>
-      <w:r>
-        <w:rPr>
-          <w:lang w:val="en-CA"/>
-        </w:rPr>
-        <w:t xml:space="preserve">using earphones. </w:t>
-      </w:r>
-      <w:r>
-        <w:rPr>
-          <w:lang w:val="en-CA"/>
-        </w:rPr>
-        <w:t xml:space="preserve">Unfortunately, the sound quality was not as expected, as </w:t>
-      </w:r>
-      <w:r>
-        <w:rPr>
-          <w:lang w:val="en-CA"/>
-        </w:rPr>
-        <w:t>the sound</w:t>
-      </w:r>
-      <w:r>
-        <w:rPr>
-          <w:lang w:val="en-CA"/>
-        </w:rPr>
-        <w:t xml:space="preserve"> was </w:t>
-      </w:r>
-      <w:r>
-        <w:rPr>
-          <w:lang w:val="en-CA"/>
-        </w:rPr>
-        <w:t>crispy</w:t>
-      </w:r>
-      <w:r>
-        <w:rPr>
-          <w:lang w:val="en-CA"/>
-        </w:rPr>
-        <w:t xml:space="preserve"> and metallic</w:t>
-      </w:r>
-      <w:r>
-        <w:rPr>
-          <w:lang w:val="en-CA"/>
-        </w:rPr>
-        <w:t>.</w:t>
-      </w:r>
-      <w:r>
-        <w:rPr>
-          <w:lang w:val="en-CA"/>
-        </w:rPr>
-        <w:t xml:space="preserve"> </w:t>
-      </w:r>
-      <w:r>
-        <w:rPr>
-          <w:lang w:val="en-CA"/>
-        </w:rPr>
-        <w:t>This is probably due to the</w:t>
-      </w:r>
-      <w:r>
-        <w:rPr>
-          <w:lang w:val="en-CA"/>
-        </w:rPr>
-        <w:t xml:space="preserve"> 8-bit</w:t>
-      </w:r>
-      <w:r>
-        <w:rPr>
-          <w:lang w:val="en-CA"/>
-        </w:rPr>
-        <w:t xml:space="preserve"> resolution of the DAC channels</w:t>
-      </w:r>
-      <w:r>
-        <w:rPr>
-          <w:lang w:val="en-CA"/>
-        </w:rPr>
-        <w:t xml:space="preserve">. A possible improvement </w:t>
-      </w:r>
-      <w:r>
-        <w:rPr>
-          <w:lang w:val="en-CA"/>
-        </w:rPr>
-        <w:t>for</w:t>
-      </w:r>
-      <w:r>
-        <w:rPr>
-          <w:lang w:val="en-CA"/>
-        </w:rPr>
-        <w:t xml:space="preserve"> the sound quality </w:t>
-      </w:r>
-      <w:r>
-        <w:rPr>
-          <w:lang w:val="en-CA"/>
-        </w:rPr>
-        <w:t>would be to use a 12-bit resolution for</w:t>
-      </w:r>
-      <w:r>
-        <w:rPr>
-          <w:lang w:val="en-CA"/>
-        </w:rPr>
-        <w:t xml:space="preserve"> the</w:t>
-      </w:r>
-      <w:r>
-        <w:rPr>
-          <w:lang w:val="en-CA"/>
-        </w:rPr>
-        <w:t xml:space="preserve"> </w:t>
-      </w:r>
-      <w:r>
-        <w:rPr>
-          <w:lang w:val="en-CA"/>
-        </w:rPr>
-        <w:t xml:space="preserve">DAC. </w:t>
-      </w:r>
-      <w:r>
-        <w:rPr>
-          <w:lang w:val="en-CA"/>
-        </w:rPr>
-        <w:t xml:space="preserve">Another way to improve the sound quality </w:t>
-      </w:r>
-      <w:r>
-        <w:rPr>
-          <w:lang w:val="en-CA"/>
-        </w:rPr>
-        <w:t>would be to include a proper signal amplifying circuit, as the MCU is unable to supply sufficient current to the earphones to get clear sound.</w:t>
       </w:r>
     </w:p>
     <w:p>
@@ -7067,12 +7377,54 @@
         </w:tabs>
         <w:spacing w:after="120" w:line="228" w:lineRule="auto"/>
         <w:jc w:val="both"/>
+        <w:rPr>
+          <w:lang w:val="en-CA"/>
+        </w:rPr>
       </w:pPr>
       <w:r>
         <w:tab/>
       </w:r>
       <w:r>
-        <w:t xml:space="preserve">Although we were able to complete the project with a working implementation, there are some areas that could have been improved. For one, implementing the whole </w:t>
+        <w:t xml:space="preserve">Although we were able to complete the project with a working implementation, there are some areas that could have been improved. </w:t>
+      </w:r>
+      <w:r>
+        <w:rPr>
+          <w:lang w:val="en-CA"/>
+        </w:rPr>
+        <w:t xml:space="preserve">A possible improvement for the sound quality would be to use a 12-bit resolution for the DAC. Additionally, transmitting the samples through UART in 32-bit floating points would have allowed a better precision on each sample. </w:t>
+      </w:r>
+      <w:r>
+        <w:rPr>
+          <w:lang w:val="en-CA"/>
+        </w:rPr>
+        <w:t xml:space="preserve">Another way to improve the sound quality </w:t>
+      </w:r>
+      <w:r>
+        <w:rPr>
+          <w:lang w:val="en-CA"/>
+        </w:rPr>
+        <w:t>would be to include a proper signal amplifying circuit, as the MCU is unable to supply sufficient current to the earphones to get</w:t>
+      </w:r>
+      <w:r>
+        <w:rPr>
+          <w:lang w:val="en-CA"/>
+        </w:rPr>
+        <w:t xml:space="preserve"> high quality sound</w:t>
+      </w:r>
+      <w:r>
+        <w:rPr>
+          <w:lang w:val="en-CA"/>
+        </w:rPr>
+        <w:t>.</w:t>
+      </w:r>
+      <w:r>
+        <w:rPr>
+          <w:lang w:val="en-CA"/>
+        </w:rPr>
+        <w:t xml:space="preserve"> Furthermore, </w:t>
+      </w:r>
+      <w:r>
+        <w:t xml:space="preserve">implementing the whole </w:t>
       </w:r>
       <w:proofErr w:type="spellStart"/>
       <w:r>
@@ -7080,7 +7432,13 @@
       </w:r>
       <w:proofErr w:type="spellEnd"/>
       <w:r>
-        <w:t xml:space="preserve"> algorithm in C using the CMSIS-DSP library. This would remove the burden of synchronizing the MATLAB </w:t>
+        <w:t xml:space="preserve"> algorithm in C using the CMSIS-DSP library</w:t>
+      </w:r>
+      <w:r>
+        <w:t xml:space="preserve"> would have been optimal</w:t>
+      </w:r>
+      <w:r>
+        <w:t xml:space="preserve">. This would remove the burden of synchronizing the MATLAB </w:t>
       </w:r>
       <w:proofErr w:type="spellStart"/>
       <w:r>
@@ -7134,42 +7492,6 @@
       </w:r>
       <w:r>
         <w:t xml:space="preserve"> </w:t>
-      </w:r>
-      <w:r>
-        <w:t>However,</w:t>
-      </w:r>
-      <w:r>
-        <w:t xml:space="preserve"> </w:t>
-      </w:r>
-      <w:r>
-        <w:t xml:space="preserve">nowadays </w:t>
-      </w:r>
-      <w:r>
-        <w:t xml:space="preserve">in the </w:t>
-      </w:r>
-      <w:r>
-        <w:t xml:space="preserve">IoT </w:t>
-      </w:r>
-      <w:r>
-        <w:t xml:space="preserve">world, our project model can be </w:t>
-      </w:r>
-      <w:r>
-        <w:t>usefu</w:t>
-      </w:r>
-      <w:r>
-        <w:t xml:space="preserve">l for heavy </w:t>
-      </w:r>
-      <w:r>
-        <w:t>computational tasks</w:t>
-      </w:r>
-      <w:r>
-        <w:t xml:space="preserve"> that cannot be performed on embedded systems</w:t>
-      </w:r>
-      <w:r>
-        <w:t xml:space="preserve"> alone</w:t>
-      </w:r>
-      <w:r>
-        <w:t>.</w:t>
       </w:r>
     </w:p>
     <w:p>
@@ -7182,12 +7504,7 @@
         </w:rPr>
       </w:pPr>
       <w:r>
-        <w:t>Ref</w:t>
-      </w:r>
-      <w:bookmarkStart w:id="0" w:name="_GoBack"/>
-      <w:bookmarkEnd w:id="0"/>
-      <w:r>
-        <w:t>erences</w:t>
+        <w:t>References</w:t>
       </w:r>
     </w:p>
     <w:p>
@@ -11101,7 +11418,7 @@
 </file>
 
 <file path=customXml/itemProps1.xml><?xml version="1.0" encoding="utf-8"?>
-<ds:datastoreItem xmlns:ds="http://schemas.openxmlformats.org/officeDocument/2006/customXml" ds:itemID="{FF4A33AE-1758-204E-B3D4-5051CECF0D91}">
+<ds:datastoreItem xmlns:ds="http://schemas.openxmlformats.org/officeDocument/2006/customXml" ds:itemID="{25C94908-63AA-2D40-8828-F8A380ACC8F1}">
   <ds:schemaRefs>
     <ds:schemaRef ds:uri="http://schemas.openxmlformats.org/officeDocument/2006/bibliography"/>
   </ds:schemaRefs>

</xml_diff>